<commit_message>
report finalised I think
</commit_message>
<xml_diff>
--- a/iitbProc/Report/coverpage.docx
+++ b/iitbProc/Report/coverpage.docx
@@ -547,6 +547,68 @@
           <w:szCs w:val="180"/>
         </w:rPr>
         <w:t>FSM Diagram</w:t>
+      </w:r>
+    </w:p>
+    <w:p>
+      <w:pPr>
+        <w:pStyle w:val="ListParagraph"/>
+        <w:jc w:val="center"/>
+        <w:rPr>
+          <w:rFonts w:ascii="Cambria" w:hAnsi="Cambria" w:cstheme="minorHAnsi"/>
+          <w:b/>
+          <w:bCs/>
+          <w:sz w:val="180"/>
+          <w:szCs w:val="180"/>
+        </w:rPr>
+      </w:pPr>
+    </w:p>
+    <w:p>
+      <w:pPr>
+        <w:pStyle w:val="ListParagraph"/>
+        <w:jc w:val="center"/>
+        <w:rPr>
+          <w:rFonts w:ascii="Cambria" w:hAnsi="Cambria" w:cstheme="minorHAnsi"/>
+          <w:b/>
+          <w:bCs/>
+          <w:sz w:val="180"/>
+          <w:szCs w:val="180"/>
+        </w:rPr>
+      </w:pPr>
+    </w:p>
+    <w:p>
+      <w:pPr>
+        <w:pStyle w:val="ListParagraph"/>
+        <w:jc w:val="center"/>
+        <w:rPr>
+          <w:rFonts w:ascii="Cambria" w:hAnsi="Cambria" w:cstheme="minorHAnsi"/>
+          <w:b/>
+          <w:bCs/>
+          <w:sz w:val="180"/>
+          <w:szCs w:val="180"/>
+        </w:rPr>
+      </w:pPr>
+    </w:p>
+    <w:p>
+      <w:pPr>
+        <w:pStyle w:val="ListParagraph"/>
+        <w:jc w:val="center"/>
+        <w:rPr>
+          <w:rFonts w:ascii="Cambria" w:hAnsi="Cambria" w:cstheme="minorHAnsi"/>
+          <w:b/>
+          <w:bCs/>
+          <w:sz w:val="180"/>
+          <w:szCs w:val="180"/>
+        </w:rPr>
+      </w:pPr>
+      <w:r>
+        <w:rPr>
+          <w:rFonts w:ascii="Cambria" w:hAnsi="Cambria" w:cstheme="minorHAnsi"/>
+          <w:b/>
+          <w:bCs/>
+          <w:sz w:val="180"/>
+          <w:szCs w:val="180"/>
+        </w:rPr>
+        <w:t>Control Signals</w:t>
       </w:r>
     </w:p>
     <w:p>

</xml_diff>